<commit_message>
Real file with Link inside
</commit_message>
<xml_diff>
--- a/Machine Learning Activity 10.docx
+++ b/Machine Learning Activity 10.docx
@@ -700,7 +700,38 @@
     <w:p>
       <w:r>
         <w:lastRenderedPageBreak/>
+        <w:t>22363276</w:t>
+      </w:r>
+      <w:r>
+        <w:t xml:space="preserve"> BZS Khumalo</w:t>
+      </w:r>
+    </w:p>
+    <w:p>
+      <w:r>
+        <w:t>22328828 N Cele</w:t>
+      </w:r>
+    </w:p>
+    <w:p>
+      <w:r>
+        <w:t>22329111</w:t>
+      </w:r>
+      <w:r>
+        <w:t xml:space="preserve"> </w:t>
+      </w:r>
+      <w:r>
+        <w:t xml:space="preserve">W Khuzwayo </w:t>
+      </w:r>
+    </w:p>
+    <w:p/>
+    <w:p>
+      <w:r>
         <w:t>Link:</w:t>
+      </w:r>
+      <w:r>
+        <w:t xml:space="preserve"> </w:t>
+      </w:r>
+      <w:r>
+        <w:t>https://fb.watch/sRKk_aNzti/</w:t>
       </w:r>
     </w:p>
     <w:sectPr>

</xml_diff>